<commit_message>
Completei o que faltava
</commit_message>
<xml_diff>
--- a/Trabalho de IA.docx
+++ b/Trabalho de IA.docx
@@ -2695,15 +2695,11 @@
       </w:r>
       <w:bookmarkEnd w:id="11"/>
     </w:p>
+    <w:p/>
     <w:p>
       <w:pPr>
         <w:ind w:firstLine="708"/>
       </w:pPr>
-    </w:p>
-    <w:p>
-      <w:pPr>
-        <w:ind w:firstLine="708"/>
-      </w:pPr>
       <w:r>
         <w:t>Essa correlação é positiva, pois aumentando um dos dados, outro também se elevará (representado pelo valor positivo)</w:t>
       </w:r>
@@ -2749,12 +2745,6 @@
       <w:r>
         <w:t>), pode resultar em um aumento de expectativa da população.</w:t>
       </w:r>
-    </w:p>
-    <w:p>
-      <w:pPr>
-        <w:spacing w:line="259" w:lineRule="auto"/>
-        <w:jc w:val="left"/>
-      </w:pPr>
     </w:p>
     <w:p>
       <w:pPr>
@@ -2831,7 +2821,6 @@
         <w:t>a outra cairá.</w:t>
       </w:r>
     </w:p>
-    <w:p/>
     <w:p>
       <w:pPr>
         <w:pStyle w:val="Ttulo2"/>
@@ -2847,14 +2836,23 @@
         <w:t>Suporte social e PIB per capita</w:t>
       </w:r>
     </w:p>
-    <w:p>
-      <w:pPr>
-        <w:pStyle w:val="Ttulo2"/>
-        <w:numPr>
-          <w:ilvl w:val="0"/>
-          <w:numId w:val="12"/>
-        </w:numPr>
-      </w:pPr>
+    <w:p/>
+    <w:p>
+      <w:pPr>
+        <w:ind w:firstLine="708"/>
+      </w:pPr>
+      <w:r>
+        <w:t xml:space="preserve">Essa correlação é positiva, pois quanto maior a renda per capita, maior </w:t>
+      </w:r>
+      <w:r>
+        <w:t>o suporte social prestado pelo governo. Por exemplo, caso o governo tenha um PIB alto, ou seja, tenha uma boa economia, consequentemente, o país conseguir</w:t>
+      </w:r>
+      <w:r>
+        <w:t>á</w:t>
+      </w:r>
+      <w:r>
+        <w:t xml:space="preserve"> gastar as verbas, adquiridas por meio de impostos, em prol da população. Nesse sentido, o governa fará grandes projetos para ajudar os habitantes que necessitam urgentemente de suporte, seja na alimentação, segurança e saúde. Portanto, sinonimo de um governo que apoie sua população carente, é ter um um grande PIB.</w:t>
+      </w:r>
       <w:r>
         <w:br w:type="page"/>
       </w:r>

</xml_diff>

<commit_message>
TErminei o que faltava. Por favor, revisar.
</commit_message>
<xml_diff>
--- a/Trabalho de IA.docx
+++ b/Trabalho de IA.docx
@@ -538,6 +538,14 @@
     </w:p>
     <w:sdt>
       <w:sdtPr>
+        <w:rPr>
+          <w:rFonts w:ascii="Arial" w:eastAsiaTheme="minorHAnsi" w:hAnsi="Arial" w:cstheme="minorBidi"/>
+          <w:noProof/>
+          <w:color w:val="000000" w:themeColor="text1"/>
+          <w:sz w:val="24"/>
+          <w:szCs w:val="22"/>
+          <w:lang w:eastAsia="en-US"/>
+        </w:rPr>
         <w:id w:val="-1572187475"/>
         <w:docPartObj>
           <w:docPartGallery w:val="Table of Contents"/>
@@ -546,14 +554,8 @@
       </w:sdtPr>
       <w:sdtEndPr>
         <w:rPr>
-          <w:rFonts w:ascii="Arial" w:eastAsiaTheme="minorHAnsi" w:hAnsi="Arial" w:cstheme="minorBidi"/>
           <w:b/>
           <w:bCs/>
-          <w:noProof/>
-          <w:color w:val="000000" w:themeColor="text1"/>
-          <w:sz w:val="24"/>
-          <w:szCs w:val="22"/>
-          <w:lang w:eastAsia="en-US"/>
         </w:rPr>
       </w:sdtEndPr>
       <w:sdtContent>
@@ -2956,11 +2958,6 @@
     </w:p>
     <w:p>
       <w:pPr>
-        <w:ind w:firstLine="708"/>
-      </w:pPr>
-    </w:p>
-    <w:p>
-      <w:pPr>
         <w:pStyle w:val="Ttulo2"/>
         <w:numPr>
           <w:ilvl w:val="1"/>
@@ -3036,13 +3033,63 @@
         <w:t>a outra cairá.</w:t>
       </w:r>
     </w:p>
-    <w:p/>
+    <w:p>
+      <w:pPr>
+        <w:pStyle w:val="Ttulo1"/>
+        <w:numPr>
+          <w:ilvl w:val="1"/>
+          <w:numId w:val="16"/>
+        </w:numPr>
+        <w:rPr>
+          <w:b w:val="0"/>
+          <w:bCs/>
+          <w:i/>
+          <w:iCs/>
+        </w:rPr>
+      </w:pPr>
+      <w:r>
+        <w:rPr>
+          <w:b w:val="0"/>
+          <w:bCs/>
+          <w:i/>
+          <w:iCs/>
+        </w:rPr>
+        <w:t xml:space="preserve">    P</w:t>
+      </w:r>
+      <w:r>
+        <w:rPr>
+          <w:b w:val="0"/>
+          <w:bCs/>
+          <w:i/>
+          <w:iCs/>
+        </w:rPr>
+        <w:t>IB</w:t>
+      </w:r>
+      <w:r>
+        <w:rPr>
+          <w:b w:val="0"/>
+          <w:bCs/>
+          <w:i/>
+          <w:iCs/>
+        </w:rPr>
+        <w:t xml:space="preserve"> per capita e suporte socia</w:t>
+      </w:r>
+      <w:r>
+        <w:rPr>
+          <w:b w:val="0"/>
+          <w:bCs/>
+          <w:i/>
+          <w:iCs/>
+        </w:rPr>
+        <w:t>l</w:t>
+      </w:r>
+    </w:p>
     <w:p>
       <w:pPr>
         <w:ind w:firstLine="708"/>
       </w:pPr>
       <w:r>
-        <w:br w:type="page"/>
+        <w:t>Essa correlação é positiva, porque quanto maior o PIB per capita em um país, maior o suporte social. Isso ocorre, pois o governo que possui PIB per capita alto faz muitos programas em prol da população. Esses programas podem ser tantos sobre educação, saúde, segurança ou auxílios para pessoas que necessitam urgentemente de ajuda do governo para ter acesso a seus direitos basicos, ou seja, luz, agua e esgoto. Portanto, como o governo tem grande participação na vida das pessoas, isto é, um grande suporte social, sobrará dinheiro para os habitantes se alimentarem melhor, comprar melhores remédios, entre outros.</w:t>
       </w:r>
     </w:p>
     <w:p>
@@ -3517,6 +3564,119 @@
     </w:lvl>
   </w:abstractNum>
   <w:abstractNum w:abstractNumId="3" w15:restartNumberingAfterBreak="0">
+    <w:nsid w:val="185947B2"/>
+    <w:multiLevelType w:val="multilevel"/>
+    <w:tmpl w:val="770EBE32"/>
+    <w:lvl w:ilvl="0">
+      <w:start w:val="3"/>
+      <w:numFmt w:val="decimal"/>
+      <w:lvlText w:val="%1"/>
+      <w:lvlJc w:val="left"/>
+      <w:pPr>
+        <w:ind w:left="360" w:hanging="360"/>
+      </w:pPr>
+      <w:rPr>
+        <w:rFonts w:hint="default"/>
+      </w:rPr>
+    </w:lvl>
+    <w:lvl w:ilvl="1">
+      <w:start w:val="9"/>
+      <w:numFmt w:val="decimal"/>
+      <w:lvlText w:val="%1.%2"/>
+      <w:lvlJc w:val="left"/>
+      <w:pPr>
+        <w:ind w:left="360" w:hanging="360"/>
+      </w:pPr>
+      <w:rPr>
+        <w:rFonts w:hint="default"/>
+      </w:rPr>
+    </w:lvl>
+    <w:lvl w:ilvl="2">
+      <w:start w:val="1"/>
+      <w:numFmt w:val="decimal"/>
+      <w:lvlText w:val="%1.%2.%3"/>
+      <w:lvlJc w:val="left"/>
+      <w:pPr>
+        <w:ind w:left="720" w:hanging="720"/>
+      </w:pPr>
+      <w:rPr>
+        <w:rFonts w:hint="default"/>
+      </w:rPr>
+    </w:lvl>
+    <w:lvl w:ilvl="3">
+      <w:start w:val="1"/>
+      <w:numFmt w:val="decimal"/>
+      <w:lvlText w:val="%1.%2.%3.%4"/>
+      <w:lvlJc w:val="left"/>
+      <w:pPr>
+        <w:ind w:left="1080" w:hanging="1080"/>
+      </w:pPr>
+      <w:rPr>
+        <w:rFonts w:hint="default"/>
+      </w:rPr>
+    </w:lvl>
+    <w:lvl w:ilvl="4">
+      <w:start w:val="1"/>
+      <w:numFmt w:val="decimal"/>
+      <w:lvlText w:val="%1.%2.%3.%4.%5"/>
+      <w:lvlJc w:val="left"/>
+      <w:pPr>
+        <w:ind w:left="1080" w:hanging="1080"/>
+      </w:pPr>
+      <w:rPr>
+        <w:rFonts w:hint="default"/>
+      </w:rPr>
+    </w:lvl>
+    <w:lvl w:ilvl="5">
+      <w:start w:val="1"/>
+      <w:numFmt w:val="decimal"/>
+      <w:lvlText w:val="%1.%2.%3.%4.%5.%6"/>
+      <w:lvlJc w:val="left"/>
+      <w:pPr>
+        <w:ind w:left="1440" w:hanging="1440"/>
+      </w:pPr>
+      <w:rPr>
+        <w:rFonts w:hint="default"/>
+      </w:rPr>
+    </w:lvl>
+    <w:lvl w:ilvl="6">
+      <w:start w:val="1"/>
+      <w:numFmt w:val="decimal"/>
+      <w:lvlText w:val="%1.%2.%3.%4.%5.%6.%7"/>
+      <w:lvlJc w:val="left"/>
+      <w:pPr>
+        <w:ind w:left="1440" w:hanging="1440"/>
+      </w:pPr>
+      <w:rPr>
+        <w:rFonts w:hint="default"/>
+      </w:rPr>
+    </w:lvl>
+    <w:lvl w:ilvl="7">
+      <w:start w:val="1"/>
+      <w:numFmt w:val="decimal"/>
+      <w:lvlText w:val="%1.%2.%3.%4.%5.%6.%7.%8"/>
+      <w:lvlJc w:val="left"/>
+      <w:pPr>
+        <w:ind w:left="1800" w:hanging="1800"/>
+      </w:pPr>
+      <w:rPr>
+        <w:rFonts w:hint="default"/>
+      </w:rPr>
+    </w:lvl>
+    <w:lvl w:ilvl="8">
+      <w:start w:val="1"/>
+      <w:numFmt w:val="decimal"/>
+      <w:lvlText w:val="%1.%2.%3.%4.%5.%6.%7.%8.%9"/>
+      <w:lvlJc w:val="left"/>
+      <w:pPr>
+        <w:ind w:left="1800" w:hanging="1800"/>
+      </w:pPr>
+      <w:rPr>
+        <w:rFonts w:hint="default"/>
+      </w:rPr>
+    </w:lvl>
+  </w:abstractNum>
+  <w:abstractNum w:abstractNumId="4" w15:restartNumberingAfterBreak="0">
     <w:nsid w:val="2C712A9A"/>
     <w:multiLevelType w:val="hybridMultilevel"/>
     <w:tmpl w:val="E71E19C0"/>
@@ -3605,7 +3765,93 @@
       </w:pPr>
     </w:lvl>
   </w:abstractNum>
-  <w:abstractNum w:abstractNumId="4" w15:restartNumberingAfterBreak="0">
+  <w:abstractNum w:abstractNumId="5" w15:restartNumberingAfterBreak="0">
+    <w:nsid w:val="35390AD5"/>
+    <w:multiLevelType w:val="hybridMultilevel"/>
+    <w:tmpl w:val="5D9EF9E8"/>
+    <w:lvl w:ilvl="0" w:tplc="0409000F">
+      <w:start w:val="1"/>
+      <w:numFmt w:val="decimal"/>
+      <w:lvlText w:val="%1."/>
+      <w:lvlJc w:val="left"/>
+      <w:pPr>
+        <w:ind w:left="720" w:hanging="360"/>
+      </w:pPr>
+    </w:lvl>
+    <w:lvl w:ilvl="1" w:tplc="04090019" w:tentative="1">
+      <w:start w:val="1"/>
+      <w:numFmt w:val="lowerLetter"/>
+      <w:lvlText w:val="%2."/>
+      <w:lvlJc w:val="left"/>
+      <w:pPr>
+        <w:ind w:left="1440" w:hanging="360"/>
+      </w:pPr>
+    </w:lvl>
+    <w:lvl w:ilvl="2" w:tplc="0409001B" w:tentative="1">
+      <w:start w:val="1"/>
+      <w:numFmt w:val="lowerRoman"/>
+      <w:lvlText w:val="%3."/>
+      <w:lvlJc w:val="right"/>
+      <w:pPr>
+        <w:ind w:left="2160" w:hanging="180"/>
+      </w:pPr>
+    </w:lvl>
+    <w:lvl w:ilvl="3" w:tplc="0409000F" w:tentative="1">
+      <w:start w:val="1"/>
+      <w:numFmt w:val="decimal"/>
+      <w:lvlText w:val="%4."/>
+      <w:lvlJc w:val="left"/>
+      <w:pPr>
+        <w:ind w:left="2880" w:hanging="360"/>
+      </w:pPr>
+    </w:lvl>
+    <w:lvl w:ilvl="4" w:tplc="04090019" w:tentative="1">
+      <w:start w:val="1"/>
+      <w:numFmt w:val="lowerLetter"/>
+      <w:lvlText w:val="%5."/>
+      <w:lvlJc w:val="left"/>
+      <w:pPr>
+        <w:ind w:left="3600" w:hanging="360"/>
+      </w:pPr>
+    </w:lvl>
+    <w:lvl w:ilvl="5" w:tplc="0409001B" w:tentative="1">
+      <w:start w:val="1"/>
+      <w:numFmt w:val="lowerRoman"/>
+      <w:lvlText w:val="%6."/>
+      <w:lvlJc w:val="right"/>
+      <w:pPr>
+        <w:ind w:left="4320" w:hanging="180"/>
+      </w:pPr>
+    </w:lvl>
+    <w:lvl w:ilvl="6" w:tplc="0409000F" w:tentative="1">
+      <w:start w:val="1"/>
+      <w:numFmt w:val="decimal"/>
+      <w:lvlText w:val="%7."/>
+      <w:lvlJc w:val="left"/>
+      <w:pPr>
+        <w:ind w:left="5040" w:hanging="360"/>
+      </w:pPr>
+    </w:lvl>
+    <w:lvl w:ilvl="7" w:tplc="04090019" w:tentative="1">
+      <w:start w:val="1"/>
+      <w:numFmt w:val="lowerLetter"/>
+      <w:lvlText w:val="%8."/>
+      <w:lvlJc w:val="left"/>
+      <w:pPr>
+        <w:ind w:left="5760" w:hanging="360"/>
+      </w:pPr>
+    </w:lvl>
+    <w:lvl w:ilvl="8" w:tplc="0409001B" w:tentative="1">
+      <w:start w:val="1"/>
+      <w:numFmt w:val="lowerRoman"/>
+      <w:lvlText w:val="%9."/>
+      <w:lvlJc w:val="right"/>
+      <w:pPr>
+        <w:ind w:left="6480" w:hanging="180"/>
+      </w:pPr>
+    </w:lvl>
+  </w:abstractNum>
+  <w:abstractNum w:abstractNumId="6" w15:restartNumberingAfterBreak="0">
     <w:nsid w:val="38C17805"/>
     <w:multiLevelType w:val="hybridMultilevel"/>
     <w:tmpl w:val="5A5C0660"/>
@@ -3691,7 +3937,7 @@
       </w:pPr>
     </w:lvl>
   </w:abstractNum>
-  <w:abstractNum w:abstractNumId="5" w15:restartNumberingAfterBreak="0">
+  <w:abstractNum w:abstractNumId="7" w15:restartNumberingAfterBreak="0">
     <w:nsid w:val="3EFC0834"/>
     <w:multiLevelType w:val="hybridMultilevel"/>
     <w:tmpl w:val="57FE3A8E"/>
@@ -3780,7 +4026,7 @@
       </w:pPr>
     </w:lvl>
   </w:abstractNum>
-  <w:abstractNum w:abstractNumId="6" w15:restartNumberingAfterBreak="0">
+  <w:abstractNum w:abstractNumId="8" w15:restartNumberingAfterBreak="0">
     <w:nsid w:val="410C3930"/>
     <w:multiLevelType w:val="hybridMultilevel"/>
     <w:tmpl w:val="518E3174"/>
@@ -3893,7 +4139,7 @@
       </w:rPr>
     </w:lvl>
   </w:abstractNum>
-  <w:abstractNum w:abstractNumId="7" w15:restartNumberingAfterBreak="0">
+  <w:abstractNum w:abstractNumId="9" w15:restartNumberingAfterBreak="0">
     <w:nsid w:val="41854AD0"/>
     <w:multiLevelType w:val="hybridMultilevel"/>
     <w:tmpl w:val="BC58285A"/>
@@ -4006,7 +4252,120 @@
       </w:rPr>
     </w:lvl>
   </w:abstractNum>
-  <w:abstractNum w:abstractNumId="8" w15:restartNumberingAfterBreak="0">
+  <w:abstractNum w:abstractNumId="10" w15:restartNumberingAfterBreak="0">
+    <w:nsid w:val="5B564BBB"/>
+    <w:multiLevelType w:val="multilevel"/>
+    <w:tmpl w:val="150CD48A"/>
+    <w:lvl w:ilvl="0">
+      <w:start w:val="3"/>
+      <w:numFmt w:val="decimal"/>
+      <w:lvlText w:val="%1"/>
+      <w:lvlJc w:val="left"/>
+      <w:pPr>
+        <w:ind w:left="360" w:hanging="360"/>
+      </w:pPr>
+      <w:rPr>
+        <w:rFonts w:hint="default"/>
+      </w:rPr>
+    </w:lvl>
+    <w:lvl w:ilvl="1">
+      <w:start w:val="9"/>
+      <w:numFmt w:val="decimal"/>
+      <w:lvlText w:val="%1.%2"/>
+      <w:lvlJc w:val="left"/>
+      <w:pPr>
+        <w:ind w:left="1080" w:hanging="360"/>
+      </w:pPr>
+      <w:rPr>
+        <w:rFonts w:hint="default"/>
+      </w:rPr>
+    </w:lvl>
+    <w:lvl w:ilvl="2">
+      <w:start w:val="1"/>
+      <w:numFmt w:val="decimal"/>
+      <w:lvlText w:val="%1.%2.%3"/>
+      <w:lvlJc w:val="left"/>
+      <w:pPr>
+        <w:ind w:left="2160" w:hanging="720"/>
+      </w:pPr>
+      <w:rPr>
+        <w:rFonts w:hint="default"/>
+      </w:rPr>
+    </w:lvl>
+    <w:lvl w:ilvl="3">
+      <w:start w:val="1"/>
+      <w:numFmt w:val="decimal"/>
+      <w:lvlText w:val="%1.%2.%3.%4"/>
+      <w:lvlJc w:val="left"/>
+      <w:pPr>
+        <w:ind w:left="3240" w:hanging="1080"/>
+      </w:pPr>
+      <w:rPr>
+        <w:rFonts w:hint="default"/>
+      </w:rPr>
+    </w:lvl>
+    <w:lvl w:ilvl="4">
+      <w:start w:val="1"/>
+      <w:numFmt w:val="decimal"/>
+      <w:lvlText w:val="%1.%2.%3.%4.%5"/>
+      <w:lvlJc w:val="left"/>
+      <w:pPr>
+        <w:ind w:left="3960" w:hanging="1080"/>
+      </w:pPr>
+      <w:rPr>
+        <w:rFonts w:hint="default"/>
+      </w:rPr>
+    </w:lvl>
+    <w:lvl w:ilvl="5">
+      <w:start w:val="1"/>
+      <w:numFmt w:val="decimal"/>
+      <w:lvlText w:val="%1.%2.%3.%4.%5.%6"/>
+      <w:lvlJc w:val="left"/>
+      <w:pPr>
+        <w:ind w:left="5040" w:hanging="1440"/>
+      </w:pPr>
+      <w:rPr>
+        <w:rFonts w:hint="default"/>
+      </w:rPr>
+    </w:lvl>
+    <w:lvl w:ilvl="6">
+      <w:start w:val="1"/>
+      <w:numFmt w:val="decimal"/>
+      <w:lvlText w:val="%1.%2.%3.%4.%5.%6.%7"/>
+      <w:lvlJc w:val="left"/>
+      <w:pPr>
+        <w:ind w:left="5760" w:hanging="1440"/>
+      </w:pPr>
+      <w:rPr>
+        <w:rFonts w:hint="default"/>
+      </w:rPr>
+    </w:lvl>
+    <w:lvl w:ilvl="7">
+      <w:start w:val="1"/>
+      <w:numFmt w:val="decimal"/>
+      <w:lvlText w:val="%1.%2.%3.%4.%5.%6.%7.%8"/>
+      <w:lvlJc w:val="left"/>
+      <w:pPr>
+        <w:ind w:left="6840" w:hanging="1800"/>
+      </w:pPr>
+      <w:rPr>
+        <w:rFonts w:hint="default"/>
+      </w:rPr>
+    </w:lvl>
+    <w:lvl w:ilvl="8">
+      <w:start w:val="1"/>
+      <w:numFmt w:val="decimal"/>
+      <w:lvlText w:val="%1.%2.%3.%4.%5.%6.%7.%8.%9"/>
+      <w:lvlJc w:val="left"/>
+      <w:pPr>
+        <w:ind w:left="7560" w:hanging="1800"/>
+      </w:pPr>
+      <w:rPr>
+        <w:rFonts w:hint="default"/>
+      </w:rPr>
+    </w:lvl>
+  </w:abstractNum>
+  <w:abstractNum w:abstractNumId="11" w15:restartNumberingAfterBreak="0">
     <w:nsid w:val="5B830884"/>
     <w:multiLevelType w:val="hybridMultilevel"/>
     <w:tmpl w:val="780A757C"/>
@@ -4092,7 +4451,7 @@
       </w:pPr>
     </w:lvl>
   </w:abstractNum>
-  <w:abstractNum w:abstractNumId="9" w15:restartNumberingAfterBreak="0">
+  <w:abstractNum w:abstractNumId="12" w15:restartNumberingAfterBreak="0">
     <w:nsid w:val="617A5408"/>
     <w:multiLevelType w:val="hybridMultilevel"/>
     <w:tmpl w:val="20A474BA"/>
@@ -4178,7 +4537,7 @@
       </w:pPr>
     </w:lvl>
   </w:abstractNum>
-  <w:abstractNum w:abstractNumId="10" w15:restartNumberingAfterBreak="0">
+  <w:abstractNum w:abstractNumId="13" w15:restartNumberingAfterBreak="0">
     <w:nsid w:val="6AC97B69"/>
     <w:multiLevelType w:val="multilevel"/>
     <w:tmpl w:val="EC6205E0"/>
@@ -4300,7 +4659,120 @@
       </w:rPr>
     </w:lvl>
   </w:abstractNum>
-  <w:abstractNum w:abstractNumId="11" w15:restartNumberingAfterBreak="0">
+  <w:abstractNum w:abstractNumId="14" w15:restartNumberingAfterBreak="0">
+    <w:nsid w:val="727955EA"/>
+    <w:multiLevelType w:val="multilevel"/>
+    <w:tmpl w:val="723A8172"/>
+    <w:lvl w:ilvl="0">
+      <w:start w:val="3"/>
+      <w:numFmt w:val="decimal"/>
+      <w:lvlText w:val="%1"/>
+      <w:lvlJc w:val="left"/>
+      <w:pPr>
+        <w:ind w:left="360" w:hanging="360"/>
+      </w:pPr>
+      <w:rPr>
+        <w:rFonts w:hint="default"/>
+      </w:rPr>
+    </w:lvl>
+    <w:lvl w:ilvl="1">
+      <w:start w:val="9"/>
+      <w:numFmt w:val="decimal"/>
+      <w:lvlText w:val="%1.%2"/>
+      <w:lvlJc w:val="left"/>
+      <w:pPr>
+        <w:ind w:left="360" w:hanging="360"/>
+      </w:pPr>
+      <w:rPr>
+        <w:rFonts w:hint="default"/>
+      </w:rPr>
+    </w:lvl>
+    <w:lvl w:ilvl="2">
+      <w:start w:val="1"/>
+      <w:numFmt w:val="decimal"/>
+      <w:lvlText w:val="%1.%2.%3"/>
+      <w:lvlJc w:val="left"/>
+      <w:pPr>
+        <w:ind w:left="720" w:hanging="720"/>
+      </w:pPr>
+      <w:rPr>
+        <w:rFonts w:hint="default"/>
+      </w:rPr>
+    </w:lvl>
+    <w:lvl w:ilvl="3">
+      <w:start w:val="1"/>
+      <w:numFmt w:val="decimal"/>
+      <w:lvlText w:val="%1.%2.%3.%4"/>
+      <w:lvlJc w:val="left"/>
+      <w:pPr>
+        <w:ind w:left="1080" w:hanging="1080"/>
+      </w:pPr>
+      <w:rPr>
+        <w:rFonts w:hint="default"/>
+      </w:rPr>
+    </w:lvl>
+    <w:lvl w:ilvl="4">
+      <w:start w:val="1"/>
+      <w:numFmt w:val="decimal"/>
+      <w:lvlText w:val="%1.%2.%3.%4.%5"/>
+      <w:lvlJc w:val="left"/>
+      <w:pPr>
+        <w:ind w:left="1080" w:hanging="1080"/>
+      </w:pPr>
+      <w:rPr>
+        <w:rFonts w:hint="default"/>
+      </w:rPr>
+    </w:lvl>
+    <w:lvl w:ilvl="5">
+      <w:start w:val="1"/>
+      <w:numFmt w:val="decimal"/>
+      <w:lvlText w:val="%1.%2.%3.%4.%5.%6"/>
+      <w:lvlJc w:val="left"/>
+      <w:pPr>
+        <w:ind w:left="1440" w:hanging="1440"/>
+      </w:pPr>
+      <w:rPr>
+        <w:rFonts w:hint="default"/>
+      </w:rPr>
+    </w:lvl>
+    <w:lvl w:ilvl="6">
+      <w:start w:val="1"/>
+      <w:numFmt w:val="decimal"/>
+      <w:lvlText w:val="%1.%2.%3.%4.%5.%6.%7"/>
+      <w:lvlJc w:val="left"/>
+      <w:pPr>
+        <w:ind w:left="1440" w:hanging="1440"/>
+      </w:pPr>
+      <w:rPr>
+        <w:rFonts w:hint="default"/>
+      </w:rPr>
+    </w:lvl>
+    <w:lvl w:ilvl="7">
+      <w:start w:val="1"/>
+      <w:numFmt w:val="decimal"/>
+      <w:lvlText w:val="%1.%2.%3.%4.%5.%6.%7.%8"/>
+      <w:lvlJc w:val="left"/>
+      <w:pPr>
+        <w:ind w:left="1800" w:hanging="1800"/>
+      </w:pPr>
+      <w:rPr>
+        <w:rFonts w:hint="default"/>
+      </w:rPr>
+    </w:lvl>
+    <w:lvl w:ilvl="8">
+      <w:start w:val="1"/>
+      <w:numFmt w:val="decimal"/>
+      <w:lvlText w:val="%1.%2.%3.%4.%5.%6.%7.%8.%9"/>
+      <w:lvlJc w:val="left"/>
+      <w:pPr>
+        <w:ind w:left="1800" w:hanging="1800"/>
+      </w:pPr>
+      <w:rPr>
+        <w:rFonts w:hint="default"/>
+      </w:rPr>
+    </w:lvl>
+  </w:abstractNum>
+  <w:abstractNum w:abstractNumId="15" w15:restartNumberingAfterBreak="0">
     <w:nsid w:val="73AE320D"/>
     <w:multiLevelType w:val="multilevel"/>
     <w:tmpl w:val="AF3AD968"/>
@@ -4414,40 +4886,52 @@
     </w:lvl>
   </w:abstractNum>
   <w:num w:numId="1">
-    <w:abstractNumId w:val="3"/>
+    <w:abstractNumId w:val="4"/>
   </w:num>
   <w:num w:numId="2">
-    <w:abstractNumId w:val="10"/>
+    <w:abstractNumId w:val="13"/>
   </w:num>
   <w:num w:numId="3">
-    <w:abstractNumId w:val="7"/>
+    <w:abstractNumId w:val="9"/>
   </w:num>
   <w:num w:numId="4">
     <w:abstractNumId w:val="1"/>
   </w:num>
   <w:num w:numId="5">
-    <w:abstractNumId w:val="6"/>
+    <w:abstractNumId w:val="8"/>
   </w:num>
   <w:num w:numId="6">
-    <w:abstractNumId w:val="5"/>
+    <w:abstractNumId w:val="7"/>
   </w:num>
   <w:num w:numId="7">
-    <w:abstractNumId w:val="11"/>
+    <w:abstractNumId w:val="15"/>
   </w:num>
   <w:num w:numId="8">
     <w:abstractNumId w:val="2"/>
   </w:num>
   <w:num w:numId="9">
-    <w:abstractNumId w:val="9"/>
+    <w:abstractNumId w:val="12"/>
   </w:num>
   <w:num w:numId="10">
     <w:abstractNumId w:val="0"/>
   </w:num>
   <w:num w:numId="11">
-    <w:abstractNumId w:val="4"/>
+    <w:abstractNumId w:val="6"/>
   </w:num>
   <w:num w:numId="12">
-    <w:abstractNumId w:val="8"/>
+    <w:abstractNumId w:val="11"/>
+  </w:num>
+  <w:num w:numId="13">
+    <w:abstractNumId w:val="5"/>
+  </w:num>
+  <w:num w:numId="14">
+    <w:abstractNumId w:val="3"/>
+  </w:num>
+  <w:num w:numId="15">
+    <w:abstractNumId w:val="10"/>
+  </w:num>
+  <w:num w:numId="16">
+    <w:abstractNumId w:val="14"/>
   </w:num>
 </w:numbering>
 </file>

</xml_diff>